<commit_message>
status report 3 update
</commit_message>
<xml_diff>
--- a/docs/W2020_COMP3078_Project_Status_Report_3.docx
+++ b/docs/W2020_COMP3078_Project_Status_Report_3.docx
@@ -581,7 +581,25 @@
                 <w:sz w:val="22"/>
                 <w:szCs w:val="22"/>
               </w:rPr>
-              <w:t>Application’s basic structure has been created, with production either beginning or completed on screens such as the Team Screen or the Ready screen. Navigation between the majority of screens has been implemented according to the wireframes, and is functional.</w:t>
+              <w:t xml:space="preserve">Application’s basic structure has been created, with production either beginning or completed on screens such as the Team Screen or the Ready screen. Navigation between the majority of screens has been implemented according to the </w:t>
+            </w:r>
+            <w:proofErr w:type="gramStart"/>
+            <w:r>
+              <w:rPr>
+                <w:rFonts w:ascii="Lucida Sans Unicode" w:hAnsi="Lucida Sans Unicode" w:cs="Lucida Sans Unicode"/>
+                <w:sz w:val="22"/>
+                <w:szCs w:val="22"/>
+              </w:rPr>
+              <w:t>wireframes, and</w:t>
+            </w:r>
+            <w:proofErr w:type="gramEnd"/>
+            <w:r>
+              <w:rPr>
+                <w:rFonts w:ascii="Lucida Sans Unicode" w:hAnsi="Lucida Sans Unicode" w:cs="Lucida Sans Unicode"/>
+                <w:sz w:val="22"/>
+                <w:szCs w:val="22"/>
+              </w:rPr>
+              <w:t xml:space="preserve"> is functional.</w:t>
             </w:r>
             <w:r>
               <w:rPr>
@@ -693,7 +711,29 @@
                 <w:szCs w:val="28"/>
                 <w:lang w:val="en-CA" w:eastAsia="en-CA"/>
               </w:rPr>
-              <w:t>Accomplishments As Planned</w:t>
+              <w:t xml:space="preserve">Accomplishments </w:t>
+            </w:r>
+            <w:proofErr w:type="gramStart"/>
+            <w:r>
+              <w:rPr>
+                <w:rFonts w:ascii="Futura Condensed" w:hAnsi="Futura Condensed"/>
+                <w:b/>
+                <w:sz w:val="28"/>
+                <w:szCs w:val="28"/>
+                <w:lang w:val="en-CA" w:eastAsia="en-CA"/>
+              </w:rPr>
+              <w:t>As</w:t>
+            </w:r>
+            <w:proofErr w:type="gramEnd"/>
+            <w:r>
+              <w:rPr>
+                <w:rFonts w:ascii="Futura Condensed" w:hAnsi="Futura Condensed"/>
+                <w:b/>
+                <w:sz w:val="28"/>
+                <w:szCs w:val="28"/>
+                <w:lang w:val="en-CA" w:eastAsia="en-CA"/>
+              </w:rPr>
+              <w:t xml:space="preserve"> Planned</w:t>
             </w:r>
           </w:p>
         </w:tc>
@@ -1052,16 +1092,26 @@
                 <w:bCs/>
                 <w:u w:val="none"/>
               </w:rPr>
-              <w:t>Implementation Google Maps API within application</w:t>
-            </w:r>
+              <w:t xml:space="preserve">Implementation Google Maps API within </w:t>
+            </w:r>
+            <w:proofErr w:type="gramStart"/>
             <w:r>
               <w:rPr>
                 <w:b w:val="0"/>
                 <w:bCs/>
                 <w:u w:val="none"/>
               </w:rPr>
+              <w:t>application</w:t>
+            </w:r>
+            <w:r>
+              <w:rPr>
+                <w:b w:val="0"/>
+                <w:bCs/>
+                <w:u w:val="none"/>
+              </w:rPr>
               <w:t>(</w:t>
             </w:r>
+            <w:proofErr w:type="gramEnd"/>
             <w:r>
               <w:rPr>
                 <w:b w:val="0"/>
@@ -1805,7 +1855,7 @@
                 <w:sz w:val="22"/>
                 <w:szCs w:val="22"/>
               </w:rPr>
-              <w:t>8</w:t>
+              <w:t>7</w:t>
             </w:r>
             <w:r>
               <w:rPr>
@@ -1817,6 +1867,8 @@
             </w:r>
           </w:p>
         </w:tc>
+        <w:bookmarkStart w:id="0" w:name="_GoBack"/>
+        <w:bookmarkEnd w:id="0"/>
       </w:tr>
       <w:tr>
         <w:tc>
@@ -2018,7 +2070,23 @@
                 <w:sz w:val="22"/>
                 <w:szCs w:val="22"/>
               </w:rPr>
-              <w:t>28/03/2020</w:t>
+              <w:t>2</w:t>
+            </w:r>
+            <w:r>
+              <w:rPr>
+                <w:rFonts w:ascii="Lucida Sans Unicode" w:hAnsi="Lucida Sans Unicode" w:cs="Lucida Sans Unicode"/>
+                <w:sz w:val="22"/>
+                <w:szCs w:val="22"/>
+              </w:rPr>
+              <w:t>7</w:t>
+            </w:r>
+            <w:r>
+              <w:rPr>
+                <w:rFonts w:ascii="Lucida Sans Unicode" w:hAnsi="Lucida Sans Unicode" w:cs="Lucida Sans Unicode"/>
+                <w:sz w:val="22"/>
+                <w:szCs w:val="22"/>
+              </w:rPr>
+              <w:t>/03/2020</w:t>
             </w:r>
           </w:p>
         </w:tc>
@@ -2236,7 +2304,23 @@
                 <w:sz w:val="22"/>
                 <w:szCs w:val="22"/>
               </w:rPr>
-              <w:t>28/03/2020</w:t>
+              <w:t>2</w:t>
+            </w:r>
+            <w:r>
+              <w:rPr>
+                <w:rFonts w:ascii="Lucida Sans Unicode" w:hAnsi="Lucida Sans Unicode" w:cs="Lucida Sans Unicode"/>
+                <w:sz w:val="22"/>
+                <w:szCs w:val="22"/>
+              </w:rPr>
+              <w:t>7</w:t>
+            </w:r>
+            <w:r>
+              <w:rPr>
+                <w:rFonts w:ascii="Lucida Sans Unicode" w:hAnsi="Lucida Sans Unicode" w:cs="Lucida Sans Unicode"/>
+                <w:sz w:val="22"/>
+                <w:szCs w:val="22"/>
+              </w:rPr>
+              <w:t>/03/2020</w:t>
             </w:r>
           </w:p>
         </w:tc>
@@ -2333,7 +2417,23 @@
                 <w:sz w:val="22"/>
                 <w:szCs w:val="22"/>
               </w:rPr>
-              <w:t>28/03/2020</w:t>
+              <w:t>2</w:t>
+            </w:r>
+            <w:r>
+              <w:rPr>
+                <w:rFonts w:ascii="Lucida Sans Unicode" w:hAnsi="Lucida Sans Unicode" w:cs="Lucida Sans Unicode"/>
+                <w:sz w:val="22"/>
+                <w:szCs w:val="22"/>
+              </w:rPr>
+              <w:t>7</w:t>
+            </w:r>
+            <w:r>
+              <w:rPr>
+                <w:rFonts w:ascii="Lucida Sans Unicode" w:hAnsi="Lucida Sans Unicode" w:cs="Lucida Sans Unicode"/>
+                <w:sz w:val="22"/>
+                <w:szCs w:val="22"/>
+              </w:rPr>
+              <w:t>/03/2020</w:t>
             </w:r>
           </w:p>
         </w:tc>
@@ -2421,7 +2521,23 @@
                 <w:sz w:val="22"/>
                 <w:szCs w:val="22"/>
               </w:rPr>
-              <w:t>28/03/2020</w:t>
+              <w:t>2</w:t>
+            </w:r>
+            <w:r>
+              <w:rPr>
+                <w:rFonts w:ascii="Lucida Sans Unicode" w:hAnsi="Lucida Sans Unicode" w:cs="Lucida Sans Unicode"/>
+                <w:sz w:val="22"/>
+                <w:szCs w:val="22"/>
+              </w:rPr>
+              <w:t>7</w:t>
+            </w:r>
+            <w:r>
+              <w:rPr>
+                <w:rFonts w:ascii="Lucida Sans Unicode" w:hAnsi="Lucida Sans Unicode" w:cs="Lucida Sans Unicode"/>
+                <w:sz w:val="22"/>
+                <w:szCs w:val="22"/>
+              </w:rPr>
+              <w:t>/03/2020</w:t>
             </w:r>
           </w:p>
         </w:tc>
@@ -3127,8 +3243,6 @@
               </w:rPr>
               <w:t>s</w:t>
             </w:r>
-            <w:bookmarkStart w:id="0" w:name="_GoBack"/>
-            <w:bookmarkEnd w:id="0"/>
             <w:r>
               <w:rPr>
                 <w:rFonts w:ascii="Lucida Sans Unicode" w:hAnsi="Lucida Sans Unicode" w:cs="Lucida Sans Unicode"/>

</xml_diff>